<commit_message>
Aggiornamento documento dei requisiti, di progetto e di rilascio
</commit_message>
<xml_diff>
--- a/Documentazione/Rilascio/EasyGDPR_Rilascio_V1.docx
+++ b/Documentazione/Rilascio/EasyGDPR_Rilascio_V1.docx
@@ -1,6 +1,6 @@
 
 <file path=word/document.xml><?xml version="1.0" encoding="utf-8"?>
-<w:document xmlns:wpc="http://schemas.microsoft.com/office/word/2010/wordprocessingCanvas" xmlns:cx="http://schemas.microsoft.com/office/drawing/2014/chartex" xmlns:cx1="http://schemas.microsoft.com/office/drawing/2015/9/8/chartex" xmlns:cx2="http://schemas.microsoft.com/office/drawing/2015/10/21/chartex" xmlns:cx3="http://schemas.microsoft.com/office/drawing/2016/5/9/chartex" xmlns:cx4="http://schemas.microsoft.com/office/drawing/2016/5/10/chartex" xmlns:cx5="http://schemas.microsoft.com/office/drawing/2016/5/11/chartex" xmlns:cx6="http://schemas.microsoft.com/office/drawing/2016/5/12/chartex" xmlns:cx7="http://schemas.microsoft.com/office/drawing/2016/5/13/chartex" xmlns:cx8="http://schemas.microsoft.com/office/drawing/2016/5/14/chartex" xmlns:mc="http://schemas.openxmlformats.org/markup-compatibility/2006" xmlns:aink="http://schemas.microsoft.com/office/drawing/2016/ink" xmlns:am3d="http://schemas.microsoft.com/office/drawing/2017/model3d" xmlns:o="urn:schemas-microsoft-com:office:office" xmlns:r="http://schemas.openxmlformats.org/officeDocument/2006/relationships" xmlns:m="http://schemas.openxmlformats.org/officeDocument/2006/math" xmlns:v="urn:schemas-microsoft-com:vml" xmlns:wp14="http://schemas.microsoft.com/office/word/2010/wordprocessingDrawing" xmlns:wp="http://schemas.openxmlformats.org/drawingml/2006/wordprocessingDrawing" xmlns:w10="urn:schemas-microsoft-com:office:word" xmlns:w="http://schemas.openxmlformats.org/wordprocessingml/2006/main" xmlns:w14="http://schemas.microsoft.com/office/word/2010/wordml" xmlns:w15="http://schemas.microsoft.com/office/word/2012/wordml" xmlns:w16cid="http://schemas.microsoft.com/office/word/2016/wordml/cid" xmlns:w16se="http://schemas.microsoft.com/office/word/2015/wordml/symex" xmlns:wpg="http://schemas.microsoft.com/office/word/2010/wordprocessingGroup" xmlns:wpi="http://schemas.microsoft.com/office/word/2010/wordprocessingInk" xmlns:wne="http://schemas.microsoft.com/office/word/2006/wordml" xmlns:wps="http://schemas.microsoft.com/office/word/2010/wordprocessingShape" mc:Ignorable="w14 w15 w16se w16cid wp14">
+<w:document xmlns:wpc="http://schemas.microsoft.com/office/word/2010/wordprocessingCanvas" xmlns:cx="http://schemas.microsoft.com/office/drawing/2014/chartex" xmlns:mc="http://schemas.openxmlformats.org/markup-compatibility/2006" xmlns:o="urn:schemas-microsoft-com:office:office" xmlns:r="http://schemas.openxmlformats.org/officeDocument/2006/relationships" xmlns:m="http://schemas.openxmlformats.org/officeDocument/2006/math" xmlns:v="urn:schemas-microsoft-com:vml" xmlns:wp14="http://schemas.microsoft.com/office/word/2010/wordprocessingDrawing" xmlns:wp="http://schemas.openxmlformats.org/drawingml/2006/wordprocessingDrawing" xmlns:w10="urn:schemas-microsoft-com:office:word" xmlns:w="http://schemas.openxmlformats.org/wordprocessingml/2006/main" xmlns:w14="http://schemas.microsoft.com/office/word/2010/wordml" xmlns:w15="http://schemas.microsoft.com/office/word/2012/wordml" xmlns:w16se="http://schemas.microsoft.com/office/word/2015/wordml/symex" xmlns:wpg="http://schemas.microsoft.com/office/word/2010/wordprocessingGroup" xmlns:wpi="http://schemas.microsoft.com/office/word/2010/wordprocessingInk" xmlns:wne="http://schemas.microsoft.com/office/word/2006/wordml" xmlns:wps="http://schemas.microsoft.com/office/word/2010/wordprocessingShape" mc:Ignorable="w14 w15 w16se wp14">
   <w:body>
     <w:p>
       <w:pPr>
@@ -756,7 +756,7 @@
                 <w:rFonts w:cs="Arial"/>
                 <w:szCs w:val="24"/>
               </w:rPr>
-              <w:t>05</w:t>
+              <w:t>06</w:t>
             </w:r>
             <w:r>
               <w:rPr>
@@ -877,8 +877,6 @@
           <w:szCs w:val="40"/>
         </w:rPr>
       </w:pPr>
-      <w:bookmarkStart w:id="3" w:name="_GoBack"/>
-      <w:bookmarkEnd w:id="3"/>
     </w:p>
     <w:p>
       <w:pPr>
@@ -946,10 +944,10 @@
               <w:tab w:val="right" w:leader="dot" w:pos="9628"/>
             </w:tabs>
             <w:rPr>
-              <w:rFonts w:asciiTheme="minorHAnsi" w:eastAsia="ＭＳ 明朝" w:hAnsiTheme="minorHAnsi"/>
+              <w:rFonts w:asciiTheme="minorHAnsi" w:eastAsiaTheme="minorEastAsia" w:hAnsiTheme="minorHAnsi"/>
               <w:noProof/>
               <w:sz w:val="22"/>
-              <w:lang w:eastAsia="ja-JP"/>
+              <w:lang w:eastAsia="it-IT"/>
             </w:rPr>
           </w:pPr>
           <w:r>
@@ -973,7 +971,7 @@
             </w:rPr>
             <w:fldChar w:fldCharType="separate"/>
           </w:r>
-          <w:hyperlink w:anchor="_Toc10643770" w:history="1">
+          <w:hyperlink w:anchor="_Toc10712976" w:history="1">
             <w:r>
               <w:rPr>
                 <w:rStyle w:val="Collegamentoipertestuale"/>
@@ -1000,7 +998,7 @@
                 <w:noProof/>
                 <w:webHidden/>
               </w:rPr>
-              <w:instrText xml:space="preserve"> PAGEREF _Toc10643770 \h </w:instrText>
+              <w:instrText xml:space="preserve"> PAGEREF _Toc10712976 \h </w:instrText>
             </w:r>
             <w:r>
               <w:rPr>
@@ -1038,13 +1036,13 @@
               <w:tab w:val="right" w:leader="dot" w:pos="9628"/>
             </w:tabs>
             <w:rPr>
-              <w:rFonts w:asciiTheme="minorHAnsi" w:eastAsia="ＭＳ 明朝" w:hAnsiTheme="minorHAnsi"/>
+              <w:rFonts w:asciiTheme="minorHAnsi" w:eastAsiaTheme="minorEastAsia" w:hAnsiTheme="minorHAnsi"/>
               <w:noProof/>
               <w:sz w:val="22"/>
-              <w:lang w:eastAsia="ja-JP"/>
+              <w:lang w:eastAsia="it-IT"/>
             </w:rPr>
           </w:pPr>
-          <w:hyperlink w:anchor="_Toc10643771" w:history="1">
+          <w:hyperlink w:anchor="_Toc10712977" w:history="1">
             <w:r>
               <w:rPr>
                 <w:rStyle w:val="Collegamentoipertestuale"/>
@@ -1071,7 +1069,7 @@
                 <w:noProof/>
                 <w:webHidden/>
               </w:rPr>
-              <w:instrText xml:space="preserve"> PAGEREF _Toc10643771 \h </w:instrText>
+              <w:instrText xml:space="preserve"> PAGEREF _Toc10712977 \h </w:instrText>
             </w:r>
             <w:r>
               <w:rPr>
@@ -1109,13 +1107,13 @@
               <w:tab w:val="right" w:leader="dot" w:pos="9628"/>
             </w:tabs>
             <w:rPr>
-              <w:rFonts w:asciiTheme="minorHAnsi" w:eastAsia="ＭＳ 明朝" w:hAnsiTheme="minorHAnsi"/>
+              <w:rFonts w:asciiTheme="minorHAnsi" w:eastAsiaTheme="minorEastAsia" w:hAnsiTheme="minorHAnsi"/>
               <w:noProof/>
               <w:sz w:val="22"/>
-              <w:lang w:eastAsia="ja-JP"/>
+              <w:lang w:eastAsia="it-IT"/>
             </w:rPr>
           </w:pPr>
-          <w:hyperlink w:anchor="_Toc10643772" w:history="1">
+          <w:hyperlink w:anchor="_Toc10712978" w:history="1">
             <w:r>
               <w:rPr>
                 <w:rStyle w:val="Collegamentoipertestuale"/>
@@ -1142,7 +1140,7 @@
                 <w:noProof/>
                 <w:webHidden/>
               </w:rPr>
-              <w:instrText xml:space="preserve"> PAGEREF _Toc10643772 \h </w:instrText>
+              <w:instrText xml:space="preserve"> PAGEREF _Toc10712978 \h </w:instrText>
             </w:r>
             <w:r>
               <w:rPr>
@@ -1181,13 +1179,13 @@
               <w:tab w:val="right" w:leader="dot" w:pos="9628"/>
             </w:tabs>
             <w:rPr>
-              <w:rFonts w:asciiTheme="minorHAnsi" w:eastAsia="ＭＳ 明朝" w:hAnsiTheme="minorHAnsi"/>
+              <w:rFonts w:asciiTheme="minorHAnsi" w:eastAsiaTheme="minorEastAsia" w:hAnsiTheme="minorHAnsi"/>
               <w:noProof/>
               <w:sz w:val="22"/>
-              <w:lang w:eastAsia="ja-JP"/>
+              <w:lang w:eastAsia="it-IT"/>
             </w:rPr>
           </w:pPr>
-          <w:hyperlink w:anchor="_Toc10643773" w:history="1">
+          <w:hyperlink w:anchor="_Toc10712979" w:history="1">
             <w:r>
               <w:rPr>
                 <w:rStyle w:val="Collegamentoipertestuale"/>
@@ -1199,10 +1197,10 @@
             </w:r>
             <w:r>
               <w:rPr>
-                <w:rFonts w:asciiTheme="minorHAnsi" w:eastAsia="ＭＳ 明朝" w:hAnsiTheme="minorHAnsi"/>
+                <w:rFonts w:asciiTheme="minorHAnsi" w:eastAsiaTheme="minorEastAsia" w:hAnsiTheme="minorHAnsi"/>
                 <w:noProof/>
                 <w:sz w:val="22"/>
-                <w:lang w:eastAsia="ja-JP"/>
+                <w:lang w:eastAsia="it-IT"/>
               </w:rPr>
               <w:tab/>
             </w:r>
@@ -1234,7 +1232,7 @@
                 <w:noProof/>
                 <w:webHidden/>
               </w:rPr>
-              <w:instrText xml:space="preserve"> PAGEREF _Toc10643773 \h </w:instrText>
+              <w:instrText xml:space="preserve"> PAGEREF _Toc10712979 \h </w:instrText>
             </w:r>
             <w:r>
               <w:rPr>
@@ -1273,13 +1271,13 @@
               <w:tab w:val="right" w:leader="dot" w:pos="9628"/>
             </w:tabs>
             <w:rPr>
-              <w:rFonts w:asciiTheme="minorHAnsi" w:eastAsia="ＭＳ 明朝" w:hAnsiTheme="minorHAnsi"/>
+              <w:rFonts w:asciiTheme="minorHAnsi" w:eastAsiaTheme="minorEastAsia" w:hAnsiTheme="minorHAnsi"/>
               <w:noProof/>
               <w:sz w:val="22"/>
-              <w:lang w:eastAsia="ja-JP"/>
+              <w:lang w:eastAsia="it-IT"/>
             </w:rPr>
           </w:pPr>
-          <w:hyperlink w:anchor="_Toc10643774" w:history="1">
+          <w:hyperlink w:anchor="_Toc10712980" w:history="1">
             <w:r>
               <w:rPr>
                 <w:rStyle w:val="Collegamentoipertestuale"/>
@@ -1291,10 +1289,10 @@
             </w:r>
             <w:r>
               <w:rPr>
-                <w:rFonts w:asciiTheme="minorHAnsi" w:eastAsia="ＭＳ 明朝" w:hAnsiTheme="minorHAnsi"/>
+                <w:rFonts w:asciiTheme="minorHAnsi" w:eastAsiaTheme="minorEastAsia" w:hAnsiTheme="minorHAnsi"/>
                 <w:noProof/>
                 <w:sz w:val="22"/>
-                <w:lang w:eastAsia="ja-JP"/>
+                <w:lang w:eastAsia="it-IT"/>
               </w:rPr>
               <w:tab/>
             </w:r>
@@ -1326,7 +1324,7 @@
                 <w:noProof/>
                 <w:webHidden/>
               </w:rPr>
-              <w:instrText xml:space="preserve"> PAGEREF _Toc10643774 \h </w:instrText>
+              <w:instrText xml:space="preserve"> PAGEREF _Toc10712980 \h </w:instrText>
             </w:r>
             <w:r>
               <w:rPr>
@@ -1365,13 +1363,13 @@
               <w:tab w:val="right" w:leader="dot" w:pos="9628"/>
             </w:tabs>
             <w:rPr>
-              <w:rFonts w:asciiTheme="minorHAnsi" w:eastAsia="ＭＳ 明朝" w:hAnsiTheme="minorHAnsi"/>
+              <w:rFonts w:asciiTheme="minorHAnsi" w:eastAsiaTheme="minorEastAsia" w:hAnsiTheme="minorHAnsi"/>
               <w:noProof/>
               <w:sz w:val="22"/>
-              <w:lang w:eastAsia="ja-JP"/>
+              <w:lang w:eastAsia="it-IT"/>
             </w:rPr>
           </w:pPr>
-          <w:hyperlink w:anchor="_Toc10643775" w:history="1">
+          <w:hyperlink w:anchor="_Toc10712981" w:history="1">
             <w:r>
               <w:rPr>
                 <w:rStyle w:val="Collegamentoipertestuale"/>
@@ -1384,10 +1382,10 @@
             </w:r>
             <w:r>
               <w:rPr>
-                <w:rFonts w:asciiTheme="minorHAnsi" w:eastAsia="ＭＳ 明朝" w:hAnsiTheme="minorHAnsi"/>
+                <w:rFonts w:asciiTheme="minorHAnsi" w:eastAsiaTheme="minorEastAsia" w:hAnsiTheme="minorHAnsi"/>
                 <w:noProof/>
                 <w:sz w:val="22"/>
-                <w:lang w:eastAsia="ja-JP"/>
+                <w:lang w:eastAsia="it-IT"/>
               </w:rPr>
               <w:tab/>
             </w:r>
@@ -1420,7 +1418,7 @@
                 <w:noProof/>
                 <w:webHidden/>
               </w:rPr>
-              <w:instrText xml:space="preserve"> PAGEREF _Toc10643775 \h </w:instrText>
+              <w:instrText xml:space="preserve"> PAGEREF _Toc10712981 \h </w:instrText>
             </w:r>
             <w:r>
               <w:rPr>
@@ -1458,13 +1456,13 @@
               <w:tab w:val="right" w:leader="dot" w:pos="9628"/>
             </w:tabs>
             <w:rPr>
-              <w:rFonts w:asciiTheme="minorHAnsi" w:eastAsia="ＭＳ 明朝" w:hAnsiTheme="minorHAnsi"/>
+              <w:rFonts w:asciiTheme="minorHAnsi" w:eastAsiaTheme="minorEastAsia" w:hAnsiTheme="minorHAnsi"/>
               <w:noProof/>
               <w:sz w:val="22"/>
-              <w:lang w:eastAsia="ja-JP"/>
+              <w:lang w:eastAsia="it-IT"/>
             </w:rPr>
           </w:pPr>
-          <w:hyperlink w:anchor="_Toc10643776" w:history="1">
+          <w:hyperlink w:anchor="_Toc10712982" w:history="1">
             <w:r>
               <w:rPr>
                 <w:rStyle w:val="Collegamentoipertestuale"/>
@@ -1491,7 +1489,7 @@
                 <w:noProof/>
                 <w:webHidden/>
               </w:rPr>
-              <w:instrText xml:space="preserve"> PAGEREF _Toc10643776 \h </w:instrText>
+              <w:instrText xml:space="preserve"> PAGEREF _Toc10712982 \h </w:instrText>
             </w:r>
             <w:r>
               <w:rPr>
@@ -1551,12 +1549,14 @@
         </w:rPr>
         <w:br w:type="page"/>
       </w:r>
+      <w:bookmarkStart w:id="3" w:name="_GoBack"/>
+      <w:bookmarkEnd w:id="3"/>
     </w:p>
     <w:p>
       <w:pPr>
         <w:pStyle w:val="Titolo1"/>
       </w:pPr>
-      <w:bookmarkStart w:id="4" w:name="_Toc10643770"/>
+      <w:bookmarkStart w:id="4" w:name="_Toc10712976"/>
       <w:r>
         <w:lastRenderedPageBreak/>
         <w:t>Introduzione</w:t>
@@ -1592,7 +1592,7 @@
       <w:pPr>
         <w:pStyle w:val="Titolo1"/>
       </w:pPr>
-      <w:bookmarkStart w:id="5" w:name="_Toc10643771"/>
+      <w:bookmarkStart w:id="5" w:name="_Toc10712977"/>
       <w:r>
         <w:t xml:space="preserve">Funzionalità </w:t>
       </w:r>
@@ -1714,23 +1714,7 @@
           <w:rFonts w:cs="Arial"/>
           <w:szCs w:val="24"/>
         </w:rPr>
-        <w:t xml:space="preserve">, segnalazione di data </w:t>
-      </w:r>
-      <w:proofErr w:type="spellStart"/>
-      <w:r>
-        <w:rPr>
-          <w:rFonts w:cs="Arial"/>
-          <w:szCs w:val="24"/>
-        </w:rPr>
-        <w:t>breach</w:t>
-      </w:r>
-      <w:proofErr w:type="spellEnd"/>
-      <w:r>
-        <w:rPr>
-          <w:rFonts w:cs="Arial"/>
-          <w:szCs w:val="24"/>
-        </w:rPr>
-        <w:t xml:space="preserve"> eccetera)</w:t>
+        <w:t>, segnalazione di data breach eccetera)</w:t>
       </w:r>
       <w:r>
         <w:rPr>
@@ -1800,7 +1784,7 @@
       <w:pPr>
         <w:pStyle w:val="Titolo1"/>
       </w:pPr>
-      <w:bookmarkStart w:id="6" w:name="_Toc10643772"/>
+      <w:bookmarkStart w:id="6" w:name="_Toc10712978"/>
       <w:r>
         <w:t>Requisiti</w:t>
       </w:r>
@@ -1855,7 +1839,7 @@
         </w:rPr>
       </w:pPr>
       <w:bookmarkStart w:id="7" w:name="_Toc6564575"/>
-      <w:bookmarkStart w:id="8" w:name="_Toc10643773"/>
+      <w:bookmarkStart w:id="8" w:name="_Toc10712979"/>
       <w:r>
         <w:rPr>
           <w:rFonts w:eastAsiaTheme="majorEastAsia" w:cs="Arial"/>
@@ -2010,7 +1994,7 @@
           <w:szCs w:val="28"/>
         </w:rPr>
       </w:pPr>
-      <w:bookmarkStart w:id="10" w:name="_Toc10643774"/>
+      <w:bookmarkStart w:id="10" w:name="_Toc10712980"/>
       <w:r>
         <w:rPr>
           <w:rFonts w:eastAsiaTheme="majorEastAsia" w:cs="Arial"/>
@@ -2202,7 +2186,37 @@
           <w:color w:val="000000" w:themeColor="text1"/>
           <w:szCs w:val="24"/>
         </w:rPr>
-        <w:t>Selezionando un evento/attività si visualizzerà un popup con le informazioni ad esso relative, inoltre verrà data la possibilità di modificarne i dettagli.</w:t>
+        <w:t>Selezionando un evento/attività si visualizzerà una schermata con le informazioni ad esso relative, inoltre verrà data la possibilità di modificarne i dettagli.</w:t>
+      </w:r>
+    </w:p>
+    <w:p>
+      <w:pPr>
+        <w:numPr>
+          <w:ilvl w:val="3"/>
+          <w:numId w:val="5"/>
+        </w:numPr>
+        <w:contextualSpacing/>
+        <w:rPr>
+          <w:rFonts w:cs="Arial"/>
+          <w:color w:val="000000" w:themeColor="text1"/>
+          <w:szCs w:val="24"/>
+        </w:rPr>
+      </w:pPr>
+      <w:r>
+        <w:rPr>
+          <w:rFonts w:cs="Arial"/>
+          <w:color w:val="000000" w:themeColor="text1"/>
+          <w:szCs w:val="24"/>
+        </w:rPr>
+        <w:t>Ci sarà un pulsante per creare un nuovo evento</w:t>
+      </w:r>
+      <w:r>
+        <w:rPr>
+          <w:rFonts w:cs="Arial"/>
+          <w:color w:val="000000" w:themeColor="text1"/>
+          <w:szCs w:val="24"/>
+        </w:rPr>
+        <w:t>.</w:t>
       </w:r>
       <w:r>
         <w:rPr>
@@ -2240,20 +2254,70 @@
       <w:bookmarkEnd w:id="12"/>
     </w:p>
     <w:p>
-      <w:pPr>
-        <w:rPr>
-          <w:rFonts w:cs="Arial"/>
-          <w:color w:val="000000" w:themeColor="text1"/>
-          <w:szCs w:val="24"/>
-        </w:rPr>
-      </w:pPr>
-      <w:r>
-        <w:rPr>
-          <w:rFonts w:cs="Arial"/>
-          <w:color w:val="000000" w:themeColor="text1"/>
-          <w:szCs w:val="24"/>
-        </w:rPr>
-        <w:t>Si potrà selezionare un giorno o un insieme di giorni per avviare la creazione di un evento/attività nel periodo selezionato, durante la creazione si potranno specificare informazioni aggiuntive quali:</w:t>
+      <w:bookmarkStart w:id="13" w:name="_Hlk10643114"/>
+      <w:r>
+        <w:t>Durante la creazione di un evento si potranno specificare le seguenti informazioni:</w:t>
+      </w:r>
+    </w:p>
+    <w:p>
+      <w:pPr>
+        <w:pStyle w:val="Paragrafoelenco"/>
+        <w:numPr>
+          <w:ilvl w:val="3"/>
+          <w:numId w:val="5"/>
+        </w:numPr>
+      </w:pPr>
+      <w:r>
+        <w:t>Tipologia: scelta da elenco predefinito</w:t>
+      </w:r>
+    </w:p>
+    <w:p>
+      <w:pPr>
+        <w:pStyle w:val="Paragrafoelenco"/>
+        <w:numPr>
+          <w:ilvl w:val="3"/>
+          <w:numId w:val="5"/>
+        </w:numPr>
+      </w:pPr>
+      <w:r>
+        <w:lastRenderedPageBreak/>
+        <w:t>Data e ora di inizio: selezione da mini-calendario</w:t>
+      </w:r>
+    </w:p>
+    <w:p>
+      <w:pPr>
+        <w:pStyle w:val="Paragrafoelenco"/>
+        <w:numPr>
+          <w:ilvl w:val="3"/>
+          <w:numId w:val="5"/>
+        </w:numPr>
+      </w:pPr>
+      <w:r>
+        <w:t>Data e ora di fine: selezione da mini-calendario</w:t>
+      </w:r>
+    </w:p>
+    <w:p>
+      <w:pPr>
+        <w:pStyle w:val="Paragrafoelenco"/>
+        <w:numPr>
+          <w:ilvl w:val="3"/>
+          <w:numId w:val="5"/>
+        </w:numPr>
+      </w:pPr>
+      <w:r>
+        <w:t>Titolo: testo libero</w:t>
+      </w:r>
+    </w:p>
+    <w:p>
+      <w:pPr>
+        <w:pStyle w:val="Paragrafoelenco"/>
+        <w:numPr>
+          <w:ilvl w:val="3"/>
+          <w:numId w:val="5"/>
+        </w:numPr>
+      </w:pPr>
+      <w:r>
+        <w:t>Descrizione: testo libero con la possibilità di aggiungere allegati (opzionale)</w:t>
       </w:r>
     </w:p>
     <w:p>
@@ -2270,12 +2334,115 @@
         </w:rPr>
       </w:pPr>
       <w:r>
-        <w:rPr>
-          <w:rFonts w:cs="Arial"/>
-          <w:color w:val="000000" w:themeColor="text1"/>
-          <w:szCs w:val="24"/>
-        </w:rPr>
-        <w:t>Scelta tra evento o attività</w:t>
+        <w:t>Urgenza: scelta da elenco predefinito</w:t>
+      </w:r>
+      <w:r>
+        <w:rPr>
+          <w:rFonts w:cs="Arial"/>
+          <w:color w:val="000000" w:themeColor="text1"/>
+          <w:szCs w:val="24"/>
+        </w:rPr>
+        <w:br/>
+      </w:r>
+    </w:p>
+    <w:p>
+      <w:pPr>
+        <w:numPr>
+          <w:ilvl w:val="2"/>
+          <w:numId w:val="5"/>
+        </w:numPr>
+        <w:contextualSpacing/>
+        <w:rPr>
+          <w:rFonts w:cs="Arial"/>
+          <w:b/>
+          <w:color w:val="000000" w:themeColor="text1"/>
+          <w:szCs w:val="24"/>
+        </w:rPr>
+      </w:pPr>
+      <w:bookmarkStart w:id="14" w:name="_Toc6564588"/>
+      <w:bookmarkEnd w:id="13"/>
+      <w:r>
+        <w:rPr>
+          <w:rFonts w:cs="Arial"/>
+          <w:b/>
+          <w:color w:val="000000" w:themeColor="text1"/>
+          <w:szCs w:val="24"/>
+        </w:rPr>
+        <w:t>Inserimento Predefinito</w:t>
+      </w:r>
+      <w:bookmarkEnd w:id="14"/>
+    </w:p>
+    <w:p>
+      <w:pPr>
+        <w:rPr>
+          <w:rFonts w:cs="Arial"/>
+          <w:color w:val="000000" w:themeColor="text1"/>
+          <w:szCs w:val="24"/>
+        </w:rPr>
+      </w:pPr>
+      <w:r>
+        <w:rPr>
+          <w:rFonts w:cs="Arial"/>
+          <w:color w:val="000000" w:themeColor="text1"/>
+          <w:szCs w:val="24"/>
+        </w:rPr>
+        <w:t>Ci sarà la possibilità di creare eventi con campi preimpostati per attività ricorrenti e/o con scadenze relative ad adempimenti GDPR come la segnalazione di data breach e risoluzione di richieste degli interessati.</w:t>
+      </w:r>
+    </w:p>
+    <w:p>
+      <w:pPr>
+        <w:rPr>
+          <w:rFonts w:cs="Arial"/>
+          <w:b/>
+          <w:color w:val="000000" w:themeColor="text1"/>
+          <w:szCs w:val="24"/>
+        </w:rPr>
+      </w:pPr>
+      <w:bookmarkStart w:id="15" w:name="_Toc10712527"/>
+      <w:r>
+        <w:rPr>
+          <w:rFonts w:cs="Arial"/>
+          <w:b/>
+          <w:color w:val="000000" w:themeColor="text1"/>
+          <w:szCs w:val="24"/>
+        </w:rPr>
+        <w:t>3.4.4</w:t>
+      </w:r>
+      <w:r>
+        <w:rPr>
+          <w:rFonts w:cs="Arial"/>
+          <w:b/>
+          <w:color w:val="000000" w:themeColor="text1"/>
+          <w:szCs w:val="24"/>
+        </w:rPr>
+        <w:tab/>
+      </w:r>
+      <w:r>
+        <w:rPr>
+          <w:rFonts w:cs="Arial"/>
+          <w:b/>
+          <w:color w:val="000000" w:themeColor="text1"/>
+          <w:szCs w:val="24"/>
+        </w:rPr>
+        <w:t>Gestione Eventi</w:t>
+      </w:r>
+      <w:bookmarkEnd w:id="15"/>
+    </w:p>
+    <w:p>
+      <w:pPr>
+        <w:rPr>
+          <w:rFonts w:cs="Arial"/>
+          <w:color w:val="000000" w:themeColor="text1"/>
+          <w:szCs w:val="24"/>
+        </w:rPr>
+      </w:pPr>
+      <w:r>
+        <w:rPr>
+          <w:rFonts w:cs="Arial"/>
+          <w:color w:val="000000" w:themeColor="text1"/>
+          <w:szCs w:val="24"/>
+        </w:rPr>
+        <w:t>Ci sarà una schermata dedicata alla gestione degli eventi inseriti a sistema. Si presenterà come una lista di eventi con specificato: Titolo, Tipologia, Urgenza e stato di Completezza e dei bottoni che permettono la visualizzazione di tutti i dettagli, la modifica e l’eliminazione del evento associato.</w:t>
       </w:r>
     </w:p>
     <w:p>
@@ -2297,8 +2464,7 @@
           <w:color w:val="000000" w:themeColor="text1"/>
           <w:szCs w:val="24"/>
         </w:rPr>
-        <w:lastRenderedPageBreak/>
-        <w:t>Titolo: testo libero</w:t>
+        <w:t>Visualizza Evento: visualizza tutti i dettagli del evento</w:t>
       </w:r>
     </w:p>
     <w:p>
@@ -2320,7 +2486,7 @@
           <w:color w:val="000000" w:themeColor="text1"/>
           <w:szCs w:val="24"/>
         </w:rPr>
-        <w:t>Descrizione: testo libero con la possibilità di aggiungere allegati</w:t>
+        <w:t>Modifica Evento: utilizza la stessa schermata del Inserimento Libero ma con i campi già precompilati con i dettagli del evento da modificare</w:t>
       </w:r>
     </w:p>
     <w:p>
@@ -2336,46 +2502,13 @@
           <w:szCs w:val="24"/>
         </w:rPr>
       </w:pPr>
-      <w:bookmarkStart w:id="13" w:name="_Hlk10643114"/>
-      <w:r>
-        <w:rPr>
-          <w:rFonts w:cs="Arial"/>
-          <w:color w:val="000000" w:themeColor="text1"/>
-          <w:szCs w:val="24"/>
-        </w:rPr>
-        <w:t xml:space="preserve">Data </w:t>
-      </w:r>
-      <w:r>
-        <w:rPr>
-          <w:rFonts w:cs="Arial"/>
-          <w:color w:val="000000" w:themeColor="text1"/>
-          <w:szCs w:val="24"/>
-        </w:rPr>
-        <w:t xml:space="preserve">e ora </w:t>
-      </w:r>
-      <w:r>
-        <w:rPr>
-          <w:rFonts w:cs="Arial"/>
-          <w:color w:val="000000" w:themeColor="text1"/>
-          <w:szCs w:val="24"/>
-        </w:rPr>
-        <w:t>di inizio: selezione da mini</w:t>
-      </w:r>
-      <w:r>
-        <w:rPr>
-          <w:rFonts w:cs="Arial"/>
-          <w:color w:val="000000" w:themeColor="text1"/>
-          <w:szCs w:val="24"/>
-        </w:rPr>
-        <w:t>-</w:t>
-      </w:r>
-      <w:r>
-        <w:rPr>
-          <w:rFonts w:cs="Arial"/>
-          <w:color w:val="000000" w:themeColor="text1"/>
-          <w:szCs w:val="24"/>
-        </w:rPr>
-        <w:t>calendario</w:t>
+      <w:r>
+        <w:rPr>
+          <w:rFonts w:cs="Arial"/>
+          <w:color w:val="000000" w:themeColor="text1"/>
+          <w:szCs w:val="24"/>
+        </w:rPr>
+        <w:t>Elimina Evento: chiedi una conferma prima di effettuare l’eliminazione</w:t>
       </w:r>
     </w:p>
     <w:p>
@@ -2397,144 +2530,47 @@
           <w:color w:val="000000" w:themeColor="text1"/>
           <w:szCs w:val="24"/>
         </w:rPr>
-        <w:t xml:space="preserve">Data </w:t>
-      </w:r>
-      <w:r>
-        <w:rPr>
-          <w:rFonts w:cs="Arial"/>
-          <w:color w:val="000000" w:themeColor="text1"/>
-          <w:szCs w:val="24"/>
-        </w:rPr>
-        <w:t xml:space="preserve">e ora </w:t>
-      </w:r>
-      <w:r>
-        <w:rPr>
-          <w:rFonts w:cs="Arial"/>
-          <w:color w:val="000000" w:themeColor="text1"/>
-          <w:szCs w:val="24"/>
-        </w:rPr>
-        <w:t>di fine: selezione da mini</w:t>
-      </w:r>
-      <w:r>
-        <w:rPr>
-          <w:rFonts w:cs="Arial"/>
-          <w:color w:val="000000" w:themeColor="text1"/>
-          <w:szCs w:val="24"/>
-        </w:rPr>
-        <w:t>-</w:t>
-      </w:r>
-      <w:r>
-        <w:rPr>
-          <w:rFonts w:cs="Arial"/>
-          <w:color w:val="000000" w:themeColor="text1"/>
-          <w:szCs w:val="24"/>
-        </w:rPr>
-        <w:t>calendario</w:t>
-      </w:r>
-      <w:r>
-        <w:rPr>
-          <w:rFonts w:cs="Arial"/>
-          <w:color w:val="000000" w:themeColor="text1"/>
-          <w:szCs w:val="24"/>
-        </w:rPr>
-        <w:br/>
-      </w:r>
-    </w:p>
-    <w:p>
-      <w:pPr>
-        <w:numPr>
-          <w:ilvl w:val="2"/>
-          <w:numId w:val="5"/>
-        </w:numPr>
+        <w:t>Ci sarà un pulsante per creare un nuovo evento.</w:t>
+      </w:r>
+    </w:p>
+    <w:p>
+      <w:pPr>
         <w:contextualSpacing/>
         <w:rPr>
           <w:rFonts w:cs="Arial"/>
-          <w:b/>
-          <w:color w:val="000000" w:themeColor="text1"/>
-          <w:szCs w:val="24"/>
-        </w:rPr>
-      </w:pPr>
-      <w:bookmarkStart w:id="14" w:name="_Toc6564588"/>
-      <w:bookmarkEnd w:id="13"/>
-      <w:r>
-        <w:rPr>
-          <w:rFonts w:cs="Arial"/>
-          <w:b/>
-          <w:color w:val="000000" w:themeColor="text1"/>
-          <w:szCs w:val="24"/>
-        </w:rPr>
-        <w:t>Inserimento Predefinito</w:t>
-      </w:r>
-      <w:bookmarkEnd w:id="14"/>
-    </w:p>
-    <w:p>
-      <w:pPr>
-        <w:rPr>
-          <w:rFonts w:cs="Arial"/>
-          <w:color w:val="000000" w:themeColor="text1"/>
-          <w:szCs w:val="24"/>
-        </w:rPr>
-      </w:pPr>
-      <w:r>
-        <w:rPr>
-          <w:rFonts w:cs="Arial"/>
-          <w:color w:val="000000" w:themeColor="text1"/>
-          <w:szCs w:val="24"/>
-        </w:rPr>
-        <w:t xml:space="preserve">Ci sarà la possibilità di creare eventi con campi preimpostati per attività ricorrenti e/o con scadenze relative </w:t>
-      </w:r>
-      <w:proofErr w:type="gramStart"/>
-      <w:r>
-        <w:rPr>
-          <w:rFonts w:cs="Arial"/>
-          <w:color w:val="000000" w:themeColor="text1"/>
-          <w:szCs w:val="24"/>
-        </w:rPr>
-        <w:t>ad</w:t>
-      </w:r>
-      <w:proofErr w:type="gramEnd"/>
-      <w:r>
-        <w:rPr>
-          <w:rFonts w:cs="Arial"/>
-          <w:color w:val="000000" w:themeColor="text1"/>
-          <w:szCs w:val="24"/>
-        </w:rPr>
-        <w:t xml:space="preserve"> adempimenti GDPR come la segnalazione di data </w:t>
-      </w:r>
-      <w:proofErr w:type="spellStart"/>
-      <w:r>
-        <w:rPr>
-          <w:rFonts w:cs="Arial"/>
-          <w:color w:val="000000" w:themeColor="text1"/>
-          <w:szCs w:val="24"/>
-        </w:rPr>
-        <w:t>breach</w:t>
-      </w:r>
-      <w:proofErr w:type="spellEnd"/>
-      <w:r>
-        <w:rPr>
-          <w:rFonts w:cs="Arial"/>
-          <w:color w:val="000000" w:themeColor="text1"/>
-          <w:szCs w:val="24"/>
-        </w:rPr>
-        <w:t xml:space="preserve"> e risoluzione di richieste degli interessati.</w:t>
-      </w:r>
-    </w:p>
-    <w:p>
-      <w:pPr>
-        <w:numPr>
-          <w:ilvl w:val="2"/>
-          <w:numId w:val="5"/>
-        </w:numPr>
-        <w:contextualSpacing/>
-        <w:rPr>
-          <w:rFonts w:cs="Arial"/>
-          <w:b/>
-          <w:color w:val="000000" w:themeColor="text1"/>
-          <w:szCs w:val="24"/>
-        </w:rPr>
-      </w:pPr>
-      <w:bookmarkStart w:id="15" w:name="_Toc6564589"/>
+          <w:color w:val="000000" w:themeColor="text1"/>
+          <w:szCs w:val="24"/>
+        </w:rPr>
+      </w:pPr>
+    </w:p>
+    <w:p>
+      <w:pPr>
+        <w:rPr>
+          <w:rFonts w:cs="Arial"/>
+          <w:b/>
+          <w:color w:val="000000" w:themeColor="text1"/>
+          <w:szCs w:val="24"/>
+        </w:rPr>
+      </w:pPr>
+      <w:bookmarkStart w:id="16" w:name="_Toc10712528"/>
+      <w:r>
+        <w:rPr>
+          <w:rFonts w:cs="Arial"/>
+          <w:b/>
+          <w:color w:val="000000" w:themeColor="text1"/>
+          <w:szCs w:val="24"/>
+        </w:rPr>
+        <w:t>3.4.5</w:t>
+      </w:r>
+      <w:r>
+        <w:rPr>
+          <w:rFonts w:cs="Arial"/>
+          <w:b/>
+          <w:color w:val="000000" w:themeColor="text1"/>
+          <w:szCs w:val="24"/>
+        </w:rPr>
+        <w:tab/>
+      </w:r>
       <w:r>
         <w:rPr>
           <w:rFonts w:cs="Arial"/>
@@ -2544,24 +2580,33 @@
         </w:rPr>
         <w:t>Notifica</w:t>
       </w:r>
-      <w:bookmarkEnd w:id="15"/>
-    </w:p>
-    <w:p>
-      <w:pPr>
-        <w:rPr>
-          <w:rFonts w:cs="Arial"/>
-          <w:color w:val="000000" w:themeColor="text1"/>
-          <w:szCs w:val="24"/>
-        </w:rPr>
-      </w:pPr>
-      <w:r>
-        <w:rPr>
-          <w:rFonts w:cs="Arial"/>
-          <w:color w:val="000000" w:themeColor="text1"/>
-          <w:szCs w:val="24"/>
-        </w:rPr>
-        <w:t>Il sistema, quando un evento si avvicina alla scadenza o quando un’attività sta per iniziare, invierà delle notifiche ai responsabili.</w:t>
-      </w:r>
+      <w:bookmarkEnd w:id="16"/>
+    </w:p>
+    <w:p>
+      <w:pPr>
+        <w:rPr>
+          <w:rFonts w:cs="Arial"/>
+          <w:color w:val="000000" w:themeColor="text1"/>
+          <w:szCs w:val="24"/>
+        </w:rPr>
+      </w:pPr>
+      <w:r>
+        <w:rPr>
+          <w:rFonts w:cs="Arial"/>
+          <w:color w:val="000000" w:themeColor="text1"/>
+          <w:szCs w:val="24"/>
+        </w:rPr>
+        <w:t>Il sistema, quando un evento si avvicina alla scadenza o è scaduto e non è stato completato, invierà delle notifiche ai responsabili.</w:t>
+      </w:r>
+    </w:p>
+    <w:p>
+      <w:pPr>
+        <w:rPr>
+          <w:rFonts w:cs="Arial"/>
+          <w:color w:val="000000" w:themeColor="text1"/>
+          <w:szCs w:val="24"/>
+        </w:rPr>
+      </w:pPr>
       <w:r>
         <w:rPr>
           <w:rFonts w:cs="Arial"/>
@@ -2588,7 +2633,7 @@
           <w:szCs w:val="28"/>
         </w:rPr>
       </w:pPr>
-      <w:bookmarkStart w:id="16" w:name="_Toc10643775"/>
+      <w:bookmarkStart w:id="17" w:name="_Toc10712981"/>
       <w:r>
         <w:rPr>
           <w:rFonts w:cs="Arial"/>
@@ -2600,7 +2645,7 @@
         </w:rPr>
         <w:t>Manuale</w:t>
       </w:r>
-      <w:bookmarkEnd w:id="16"/>
+      <w:bookmarkEnd w:id="17"/>
     </w:p>
     <w:p>
       <w:pPr>
@@ -2631,11 +2676,11 @@
       <w:pPr>
         <w:pStyle w:val="Titolo1"/>
       </w:pPr>
-      <w:bookmarkStart w:id="17" w:name="_Toc10643776"/>
+      <w:bookmarkStart w:id="18" w:name="_Toc10712982"/>
       <w:r>
         <w:t>Accettazione</w:t>
       </w:r>
-      <w:bookmarkEnd w:id="17"/>
+      <w:bookmarkEnd w:id="18"/>
       <w:r>
         <w:br/>
       </w:r>
@@ -2738,7 +2783,7 @@
 </file>
 
 <file path=word/endnotes.xml><?xml version="1.0" encoding="utf-8"?>
-<w:endnotes xmlns:wpc="http://schemas.microsoft.com/office/word/2010/wordprocessingCanvas" xmlns:cx="http://schemas.microsoft.com/office/drawing/2014/chartex" xmlns:cx1="http://schemas.microsoft.com/office/drawing/2015/9/8/chartex" xmlns:cx2="http://schemas.microsoft.com/office/drawing/2015/10/21/chartex" xmlns:cx3="http://schemas.microsoft.com/office/drawing/2016/5/9/chartex" xmlns:cx4="http://schemas.microsoft.com/office/drawing/2016/5/10/chartex" xmlns:cx5="http://schemas.microsoft.com/office/drawing/2016/5/11/chartex" xmlns:cx6="http://schemas.microsoft.com/office/drawing/2016/5/12/chartex" xmlns:cx7="http://schemas.microsoft.com/office/drawing/2016/5/13/chartex" xmlns:cx8="http://schemas.microsoft.com/office/drawing/2016/5/14/chartex" xmlns:mc="http://schemas.openxmlformats.org/markup-compatibility/2006" xmlns:aink="http://schemas.microsoft.com/office/drawing/2016/ink" xmlns:am3d="http://schemas.microsoft.com/office/drawing/2017/model3d" xmlns:o="urn:schemas-microsoft-com:office:office" xmlns:r="http://schemas.openxmlformats.org/officeDocument/2006/relationships" xmlns:m="http://schemas.openxmlformats.org/officeDocument/2006/math" xmlns:v="urn:schemas-microsoft-com:vml" xmlns:wp14="http://schemas.microsoft.com/office/word/2010/wordprocessingDrawing" xmlns:wp="http://schemas.openxmlformats.org/drawingml/2006/wordprocessingDrawing" xmlns:w10="urn:schemas-microsoft-com:office:word" xmlns:w="http://schemas.openxmlformats.org/wordprocessingml/2006/main" xmlns:w14="http://schemas.microsoft.com/office/word/2010/wordml" xmlns:w15="http://schemas.microsoft.com/office/word/2012/wordml" xmlns:w16cid="http://schemas.microsoft.com/office/word/2016/wordml/cid" xmlns:w16se="http://schemas.microsoft.com/office/word/2015/wordml/symex" xmlns:wpg="http://schemas.microsoft.com/office/word/2010/wordprocessingGroup" xmlns:wpi="http://schemas.microsoft.com/office/word/2010/wordprocessingInk" xmlns:wne="http://schemas.microsoft.com/office/word/2006/wordml" xmlns:wps="http://schemas.microsoft.com/office/word/2010/wordprocessingShape" mc:Ignorable="w14 w15 w16se w16cid wp14">
+<w:endnotes xmlns:wpc="http://schemas.microsoft.com/office/word/2010/wordprocessingCanvas" xmlns:cx="http://schemas.microsoft.com/office/drawing/2014/chartex" xmlns:mc="http://schemas.openxmlformats.org/markup-compatibility/2006" xmlns:o="urn:schemas-microsoft-com:office:office" xmlns:r="http://schemas.openxmlformats.org/officeDocument/2006/relationships" xmlns:m="http://schemas.openxmlformats.org/officeDocument/2006/math" xmlns:v="urn:schemas-microsoft-com:vml" xmlns:wp14="http://schemas.microsoft.com/office/word/2010/wordprocessingDrawing" xmlns:wp="http://schemas.openxmlformats.org/drawingml/2006/wordprocessingDrawing" xmlns:w10="urn:schemas-microsoft-com:office:word" xmlns:w="http://schemas.openxmlformats.org/wordprocessingml/2006/main" xmlns:w14="http://schemas.microsoft.com/office/word/2010/wordml" xmlns:w15="http://schemas.microsoft.com/office/word/2012/wordml" xmlns:w16se="http://schemas.microsoft.com/office/word/2015/wordml/symex" xmlns:wpg="http://schemas.microsoft.com/office/word/2010/wordprocessingGroup" xmlns:wpi="http://schemas.microsoft.com/office/word/2010/wordprocessingInk" xmlns:wne="http://schemas.microsoft.com/office/word/2006/wordml" xmlns:wps="http://schemas.microsoft.com/office/word/2010/wordprocessingShape" mc:Ignorable="w14 w15 w16se wp14">
   <w:endnote w:type="separator" w:id="-1">
     <w:p>
       <w:pPr>
@@ -2763,7 +2808,7 @@
 </file>
 
 <file path=word/footer1.xml><?xml version="1.0" encoding="utf-8"?>
-<w:ftr xmlns:wpc="http://schemas.microsoft.com/office/word/2010/wordprocessingCanvas" xmlns:cx="http://schemas.microsoft.com/office/drawing/2014/chartex" xmlns:cx1="http://schemas.microsoft.com/office/drawing/2015/9/8/chartex" xmlns:cx2="http://schemas.microsoft.com/office/drawing/2015/10/21/chartex" xmlns:cx3="http://schemas.microsoft.com/office/drawing/2016/5/9/chartex" xmlns:cx4="http://schemas.microsoft.com/office/drawing/2016/5/10/chartex" xmlns:cx5="http://schemas.microsoft.com/office/drawing/2016/5/11/chartex" xmlns:cx6="http://schemas.microsoft.com/office/drawing/2016/5/12/chartex" xmlns:cx7="http://schemas.microsoft.com/office/drawing/2016/5/13/chartex" xmlns:cx8="http://schemas.microsoft.com/office/drawing/2016/5/14/chartex" xmlns:mc="http://schemas.openxmlformats.org/markup-compatibility/2006" xmlns:aink="http://schemas.microsoft.com/office/drawing/2016/ink" xmlns:am3d="http://schemas.microsoft.com/office/drawing/2017/model3d" xmlns:o="urn:schemas-microsoft-com:office:office" xmlns:r="http://schemas.openxmlformats.org/officeDocument/2006/relationships" xmlns:m="http://schemas.openxmlformats.org/officeDocument/2006/math" xmlns:v="urn:schemas-microsoft-com:vml" xmlns:wp14="http://schemas.microsoft.com/office/word/2010/wordprocessingDrawing" xmlns:wp="http://schemas.openxmlformats.org/drawingml/2006/wordprocessingDrawing" xmlns:w10="urn:schemas-microsoft-com:office:word" xmlns:w="http://schemas.openxmlformats.org/wordprocessingml/2006/main" xmlns:w14="http://schemas.microsoft.com/office/word/2010/wordml" xmlns:w15="http://schemas.microsoft.com/office/word/2012/wordml" xmlns:w16cid="http://schemas.microsoft.com/office/word/2016/wordml/cid" xmlns:w16se="http://schemas.microsoft.com/office/word/2015/wordml/symex" xmlns:wpg="http://schemas.microsoft.com/office/word/2010/wordprocessingGroup" xmlns:wpi="http://schemas.microsoft.com/office/word/2010/wordprocessingInk" xmlns:wne="http://schemas.microsoft.com/office/word/2006/wordml" xmlns:wps="http://schemas.microsoft.com/office/word/2010/wordprocessingShape" mc:Ignorable="w14 w15 w16se w16cid wp14">
+<w:ftr xmlns:wpc="http://schemas.microsoft.com/office/word/2010/wordprocessingCanvas" xmlns:cx="http://schemas.microsoft.com/office/drawing/2014/chartex" xmlns:mc="http://schemas.openxmlformats.org/markup-compatibility/2006" xmlns:o="urn:schemas-microsoft-com:office:office" xmlns:r="http://schemas.openxmlformats.org/officeDocument/2006/relationships" xmlns:m="http://schemas.openxmlformats.org/officeDocument/2006/math" xmlns:v="urn:schemas-microsoft-com:vml" xmlns:wp14="http://schemas.microsoft.com/office/word/2010/wordprocessingDrawing" xmlns:wp="http://schemas.openxmlformats.org/drawingml/2006/wordprocessingDrawing" xmlns:w10="urn:schemas-microsoft-com:office:word" xmlns:w="http://schemas.openxmlformats.org/wordprocessingml/2006/main" xmlns:w14="http://schemas.microsoft.com/office/word/2010/wordml" xmlns:w15="http://schemas.microsoft.com/office/word/2012/wordml" xmlns:w16se="http://schemas.microsoft.com/office/word/2015/wordml/symex" xmlns:wpg="http://schemas.microsoft.com/office/word/2010/wordprocessingGroup" xmlns:wpi="http://schemas.microsoft.com/office/word/2010/wordprocessingInk" xmlns:wne="http://schemas.microsoft.com/office/word/2006/wordml" xmlns:wps="http://schemas.microsoft.com/office/word/2010/wordprocessingShape" mc:Ignorable="w14 w15 w16se wp14">
   <w:sdt>
     <w:sdtPr>
       <w:id w:val="1242062259"/>
@@ -2789,7 +2834,10 @@
           <w:fldChar w:fldCharType="separate"/>
         </w:r>
         <w:r>
-          <w:t>2</w:t>
+          <w:rPr>
+            <w:noProof/>
+          </w:rPr>
+          <w:t>5</w:t>
         </w:r>
         <w:r>
           <w:fldChar w:fldCharType="end"/>
@@ -2806,7 +2854,7 @@
 </file>
 
 <file path=word/footnotes.xml><?xml version="1.0" encoding="utf-8"?>
-<w:footnotes xmlns:wpc="http://schemas.microsoft.com/office/word/2010/wordprocessingCanvas" xmlns:cx="http://schemas.microsoft.com/office/drawing/2014/chartex" xmlns:cx1="http://schemas.microsoft.com/office/drawing/2015/9/8/chartex" xmlns:cx2="http://schemas.microsoft.com/office/drawing/2015/10/21/chartex" xmlns:cx3="http://schemas.microsoft.com/office/drawing/2016/5/9/chartex" xmlns:cx4="http://schemas.microsoft.com/office/drawing/2016/5/10/chartex" xmlns:cx5="http://schemas.microsoft.com/office/drawing/2016/5/11/chartex" xmlns:cx6="http://schemas.microsoft.com/office/drawing/2016/5/12/chartex" xmlns:cx7="http://schemas.microsoft.com/office/drawing/2016/5/13/chartex" xmlns:cx8="http://schemas.microsoft.com/office/drawing/2016/5/14/chartex" xmlns:mc="http://schemas.openxmlformats.org/markup-compatibility/2006" xmlns:aink="http://schemas.microsoft.com/office/drawing/2016/ink" xmlns:am3d="http://schemas.microsoft.com/office/drawing/2017/model3d" xmlns:o="urn:schemas-microsoft-com:office:office" xmlns:r="http://schemas.openxmlformats.org/officeDocument/2006/relationships" xmlns:m="http://schemas.openxmlformats.org/officeDocument/2006/math" xmlns:v="urn:schemas-microsoft-com:vml" xmlns:wp14="http://schemas.microsoft.com/office/word/2010/wordprocessingDrawing" xmlns:wp="http://schemas.openxmlformats.org/drawingml/2006/wordprocessingDrawing" xmlns:w10="urn:schemas-microsoft-com:office:word" xmlns:w="http://schemas.openxmlformats.org/wordprocessingml/2006/main" xmlns:w14="http://schemas.microsoft.com/office/word/2010/wordml" xmlns:w15="http://schemas.microsoft.com/office/word/2012/wordml" xmlns:w16cid="http://schemas.microsoft.com/office/word/2016/wordml/cid" xmlns:w16se="http://schemas.microsoft.com/office/word/2015/wordml/symex" xmlns:wpg="http://schemas.microsoft.com/office/word/2010/wordprocessingGroup" xmlns:wpi="http://schemas.microsoft.com/office/word/2010/wordprocessingInk" xmlns:wne="http://schemas.microsoft.com/office/word/2006/wordml" xmlns:wps="http://schemas.microsoft.com/office/word/2010/wordprocessingShape" mc:Ignorable="w14 w15 w16se w16cid wp14">
+<w:footnotes xmlns:wpc="http://schemas.microsoft.com/office/word/2010/wordprocessingCanvas" xmlns:cx="http://schemas.microsoft.com/office/drawing/2014/chartex" xmlns:mc="http://schemas.openxmlformats.org/markup-compatibility/2006" xmlns:o="urn:schemas-microsoft-com:office:office" xmlns:r="http://schemas.openxmlformats.org/officeDocument/2006/relationships" xmlns:m="http://schemas.openxmlformats.org/officeDocument/2006/math" xmlns:v="urn:schemas-microsoft-com:vml" xmlns:wp14="http://schemas.microsoft.com/office/word/2010/wordprocessingDrawing" xmlns:wp="http://schemas.openxmlformats.org/drawingml/2006/wordprocessingDrawing" xmlns:w10="urn:schemas-microsoft-com:office:word" xmlns:w="http://schemas.openxmlformats.org/wordprocessingml/2006/main" xmlns:w14="http://schemas.microsoft.com/office/word/2010/wordml" xmlns:w15="http://schemas.microsoft.com/office/word/2012/wordml" xmlns:w16se="http://schemas.microsoft.com/office/word/2015/wordml/symex" xmlns:wpg="http://schemas.microsoft.com/office/word/2010/wordprocessingGroup" xmlns:wpi="http://schemas.microsoft.com/office/word/2010/wordprocessingInk" xmlns:wne="http://schemas.microsoft.com/office/word/2006/wordml" xmlns:wps="http://schemas.microsoft.com/office/word/2010/wordprocessingShape" mc:Ignorable="w14 w15 w16se wp14">
   <w:footnote w:type="separator" w:id="-1">
     <w:p>
       <w:pPr>
@@ -2831,7 +2879,7 @@
 </file>
 
 <file path=word/header1.xml><?xml version="1.0" encoding="utf-8"?>
-<w:hdr xmlns:wpc="http://schemas.microsoft.com/office/word/2010/wordprocessingCanvas" xmlns:cx="http://schemas.microsoft.com/office/drawing/2014/chartex" xmlns:cx1="http://schemas.microsoft.com/office/drawing/2015/9/8/chartex" xmlns:cx2="http://schemas.microsoft.com/office/drawing/2015/10/21/chartex" xmlns:cx3="http://schemas.microsoft.com/office/drawing/2016/5/9/chartex" xmlns:cx4="http://schemas.microsoft.com/office/drawing/2016/5/10/chartex" xmlns:cx5="http://schemas.microsoft.com/office/drawing/2016/5/11/chartex" xmlns:cx6="http://schemas.microsoft.com/office/drawing/2016/5/12/chartex" xmlns:cx7="http://schemas.microsoft.com/office/drawing/2016/5/13/chartex" xmlns:cx8="http://schemas.microsoft.com/office/drawing/2016/5/14/chartex" xmlns:mc="http://schemas.openxmlformats.org/markup-compatibility/2006" xmlns:aink="http://schemas.microsoft.com/office/drawing/2016/ink" xmlns:am3d="http://schemas.microsoft.com/office/drawing/2017/model3d" xmlns:o="urn:schemas-microsoft-com:office:office" xmlns:r="http://schemas.openxmlformats.org/officeDocument/2006/relationships" xmlns:m="http://schemas.openxmlformats.org/officeDocument/2006/math" xmlns:v="urn:schemas-microsoft-com:vml" xmlns:wp14="http://schemas.microsoft.com/office/word/2010/wordprocessingDrawing" xmlns:wp="http://schemas.openxmlformats.org/drawingml/2006/wordprocessingDrawing" xmlns:w10="urn:schemas-microsoft-com:office:word" xmlns:w="http://schemas.openxmlformats.org/wordprocessingml/2006/main" xmlns:w14="http://schemas.microsoft.com/office/word/2010/wordml" xmlns:w15="http://schemas.microsoft.com/office/word/2012/wordml" xmlns:w16cid="http://schemas.microsoft.com/office/word/2016/wordml/cid" xmlns:w16se="http://schemas.microsoft.com/office/word/2015/wordml/symex" xmlns:wpg="http://schemas.microsoft.com/office/word/2010/wordprocessingGroup" xmlns:wpi="http://schemas.microsoft.com/office/word/2010/wordprocessingInk" xmlns:wne="http://schemas.microsoft.com/office/word/2006/wordml" xmlns:wps="http://schemas.microsoft.com/office/word/2010/wordprocessingShape" mc:Ignorable="w14 w15 w16se w16cid wp14">
+<w:hdr xmlns:wpc="http://schemas.microsoft.com/office/word/2010/wordprocessingCanvas" xmlns:cx="http://schemas.microsoft.com/office/drawing/2014/chartex" xmlns:mc="http://schemas.openxmlformats.org/markup-compatibility/2006" xmlns:o="urn:schemas-microsoft-com:office:office" xmlns:r="http://schemas.openxmlformats.org/officeDocument/2006/relationships" xmlns:m="http://schemas.openxmlformats.org/officeDocument/2006/math" xmlns:v="urn:schemas-microsoft-com:vml" xmlns:wp14="http://schemas.microsoft.com/office/word/2010/wordprocessingDrawing" xmlns:wp="http://schemas.openxmlformats.org/drawingml/2006/wordprocessingDrawing" xmlns:w10="urn:schemas-microsoft-com:office:word" xmlns:w="http://schemas.openxmlformats.org/wordprocessingml/2006/main" xmlns:w14="http://schemas.microsoft.com/office/word/2010/wordml" xmlns:w15="http://schemas.microsoft.com/office/word/2012/wordml" xmlns:w16se="http://schemas.microsoft.com/office/word/2015/wordml/symex" xmlns:wpg="http://schemas.microsoft.com/office/word/2010/wordprocessingGroup" xmlns:wpi="http://schemas.microsoft.com/office/word/2010/wordprocessingInk" xmlns:wne="http://schemas.microsoft.com/office/word/2006/wordml" xmlns:wps="http://schemas.microsoft.com/office/word/2010/wordprocessingShape" mc:Ignorable="w14 w15 w16se wp14">
   <w:p>
     <w:pPr>
       <w:pStyle w:val="Intestazione"/>
@@ -3021,7 +3069,7 @@
 </file>
 
 <file path=word/numbering.xml><?xml version="1.0" encoding="utf-8"?>
-<w:numbering xmlns:wpc="http://schemas.microsoft.com/office/word/2010/wordprocessingCanvas" xmlns:cx="http://schemas.microsoft.com/office/drawing/2014/chartex" xmlns:cx1="http://schemas.microsoft.com/office/drawing/2015/9/8/chartex" xmlns:cx2="http://schemas.microsoft.com/office/drawing/2015/10/21/chartex" xmlns:cx3="http://schemas.microsoft.com/office/drawing/2016/5/9/chartex" xmlns:cx4="http://schemas.microsoft.com/office/drawing/2016/5/10/chartex" xmlns:cx5="http://schemas.microsoft.com/office/drawing/2016/5/11/chartex" xmlns:cx6="http://schemas.microsoft.com/office/drawing/2016/5/12/chartex" xmlns:cx7="http://schemas.microsoft.com/office/drawing/2016/5/13/chartex" xmlns:cx8="http://schemas.microsoft.com/office/drawing/2016/5/14/chartex" xmlns:mc="http://schemas.openxmlformats.org/markup-compatibility/2006" xmlns:aink="http://schemas.microsoft.com/office/drawing/2016/ink" xmlns:am3d="http://schemas.microsoft.com/office/drawing/2017/model3d" xmlns:o="urn:schemas-microsoft-com:office:office" xmlns:r="http://schemas.openxmlformats.org/officeDocument/2006/relationships" xmlns:m="http://schemas.openxmlformats.org/officeDocument/2006/math" xmlns:v="urn:schemas-microsoft-com:vml" xmlns:wp14="http://schemas.microsoft.com/office/word/2010/wordprocessingDrawing" xmlns:wp="http://schemas.openxmlformats.org/drawingml/2006/wordprocessingDrawing" xmlns:w10="urn:schemas-microsoft-com:office:word" xmlns:w="http://schemas.openxmlformats.org/wordprocessingml/2006/main" xmlns:w14="http://schemas.microsoft.com/office/word/2010/wordml" xmlns:w15="http://schemas.microsoft.com/office/word/2012/wordml" xmlns:w16cid="http://schemas.microsoft.com/office/word/2016/wordml/cid" xmlns:w16se="http://schemas.microsoft.com/office/word/2015/wordml/symex" xmlns:wpg="http://schemas.microsoft.com/office/word/2010/wordprocessingGroup" xmlns:wpi="http://schemas.microsoft.com/office/word/2010/wordprocessingInk" xmlns:wne="http://schemas.microsoft.com/office/word/2006/wordml" xmlns:wps="http://schemas.microsoft.com/office/word/2010/wordprocessingShape" mc:Ignorable="w14 w15 w16se w16cid wp14">
+<w:numbering xmlns:wpc="http://schemas.microsoft.com/office/word/2010/wordprocessingCanvas" xmlns:cx="http://schemas.microsoft.com/office/drawing/2014/chartex" xmlns:mc="http://schemas.openxmlformats.org/markup-compatibility/2006" xmlns:o="urn:schemas-microsoft-com:office:office" xmlns:r="http://schemas.openxmlformats.org/officeDocument/2006/relationships" xmlns:m="http://schemas.openxmlformats.org/officeDocument/2006/math" xmlns:v="urn:schemas-microsoft-com:vml" xmlns:wp14="http://schemas.microsoft.com/office/word/2010/wordprocessingDrawing" xmlns:wp="http://schemas.openxmlformats.org/drawingml/2006/wordprocessingDrawing" xmlns:w10="urn:schemas-microsoft-com:office:word" xmlns:w="http://schemas.openxmlformats.org/wordprocessingml/2006/main" xmlns:w14="http://schemas.microsoft.com/office/word/2010/wordml" xmlns:w15="http://schemas.microsoft.com/office/word/2012/wordml" xmlns:w16se="http://schemas.microsoft.com/office/word/2015/wordml/symex" xmlns:wpg="http://schemas.microsoft.com/office/word/2010/wordprocessingGroup" xmlns:wpi="http://schemas.microsoft.com/office/word/2010/wordprocessingInk" xmlns:wne="http://schemas.microsoft.com/office/word/2006/wordml" xmlns:wps="http://schemas.microsoft.com/office/word/2010/wordprocessingShape" mc:Ignorable="w14 w15 w16se wp14">
   <w:abstractNum w:abstractNumId="0" w15:restartNumberingAfterBreak="0">
     <w:nsid w:val="1F413189"/>
     <w:multiLevelType w:val="hybridMultilevel"/>
@@ -4275,7 +4323,7 @@
 </file>
 
 <file path=word/styles.xml><?xml version="1.0" encoding="utf-8"?>
-<w:styles xmlns:mc="http://schemas.openxmlformats.org/markup-compatibility/2006" xmlns:r="http://schemas.openxmlformats.org/officeDocument/2006/relationships" xmlns:w="http://schemas.openxmlformats.org/wordprocessingml/2006/main" xmlns:w14="http://schemas.microsoft.com/office/word/2010/wordml" xmlns:w15="http://schemas.microsoft.com/office/word/2012/wordml" xmlns:w16cid="http://schemas.microsoft.com/office/word/2016/wordml/cid" xmlns:w16se="http://schemas.microsoft.com/office/word/2015/wordml/symex" mc:Ignorable="w14 w15 w16se w16cid">
+<w:styles xmlns:mc="http://schemas.openxmlformats.org/markup-compatibility/2006" xmlns:r="http://schemas.openxmlformats.org/officeDocument/2006/relationships" xmlns:w="http://schemas.openxmlformats.org/wordprocessingml/2006/main" xmlns:w14="http://schemas.microsoft.com/office/word/2010/wordml" xmlns:w15="http://schemas.microsoft.com/office/word/2012/wordml" xmlns:w16se="http://schemas.microsoft.com/office/word/2015/wordml/symex" mc:Ignorable="w14 w15 w16se">
   <w:docDefaults>
     <w:rPrDefault>
       <w:rPr>
@@ -4291,7 +4339,7 @@
       </w:pPr>
     </w:pPrDefault>
   </w:docDefaults>
-  <w:latentStyles w:defLockedState="0" w:defUIPriority="99" w:defSemiHidden="0" w:defUnhideWhenUsed="0" w:defQFormat="0" w:count="376">
+  <w:latentStyles w:defLockedState="0" w:defUIPriority="99" w:defSemiHidden="0" w:defUnhideWhenUsed="0" w:defQFormat="0" w:count="371">
     <w:lsdException w:name="Normal" w:uiPriority="0" w:qFormat="1"/>
     <w:lsdException w:name="heading 1" w:uiPriority="9" w:qFormat="1"/>
     <w:lsdException w:name="heading 2" w:semiHidden="1" w:uiPriority="9" w:unhideWhenUsed="1" w:qFormat="1"/>
@@ -4663,11 +4711,6 @@
     <w:lsdException w:name="List Table 5 Dark Accent 6" w:uiPriority="50"/>
     <w:lsdException w:name="List Table 6 Colorful Accent 6" w:uiPriority="51"/>
     <w:lsdException w:name="List Table 7 Colorful Accent 6" w:uiPriority="52"/>
-    <w:lsdException w:name="Mention" w:semiHidden="1" w:unhideWhenUsed="1"/>
-    <w:lsdException w:name="Smart Hyperlink" w:semiHidden="1" w:unhideWhenUsed="1"/>
-    <w:lsdException w:name="Hashtag" w:semiHidden="1" w:unhideWhenUsed="1"/>
-    <w:lsdException w:name="Unresolved Mention" w:semiHidden="1" w:unhideWhenUsed="1"/>
-    <w:lsdException w:name="Smart Link" w:semiHidden="1" w:unhideWhenUsed="1"/>
   </w:latentStyles>
   <w:style w:type="paragraph" w:default="1" w:styleId="Normale">
     <w:name w:val="Normal"/>
@@ -4976,6 +5019,19 @@
       <w:sz w:val="24"/>
       <w:szCs w:val="24"/>
     </w:rPr>
+  </w:style>
+  <w:style w:type="paragraph" w:styleId="Sommario3">
+    <w:name w:val="toc 3"/>
+    <w:basedOn w:val="Normale"/>
+    <w:next w:val="Normale"/>
+    <w:autoRedefine/>
+    <w:uiPriority w:val="39"/>
+    <w:unhideWhenUsed/>
+    <w:rsid w:val="007C209A"/>
+    <w:pPr>
+      <w:spacing w:after="100"/>
+      <w:ind w:left="480"/>
+    </w:pPr>
   </w:style>
 </w:styles>
 </file>
@@ -5280,7 +5336,7 @@
 </file>
 
 <file path=customXml/itemProps1.xml><?xml version="1.0" encoding="utf-8"?>
-<ds:datastoreItem xmlns:ds="http://schemas.openxmlformats.org/officeDocument/2006/customXml" ds:itemID="{0F279D16-9728-4D10-9C39-AA0AE2E12081}">
+<ds:datastoreItem xmlns:ds="http://schemas.openxmlformats.org/officeDocument/2006/customXml" ds:itemID="{C3DE22F9-BAC5-4609-8E8E-2356F6114403}">
   <ds:schemaRefs>
     <ds:schemaRef ds:uri="http://schemas.openxmlformats.org/officeDocument/2006/bibliography"/>
   </ds:schemaRefs>

</xml_diff>